<commit_message>
updated Description for Montreal Food diversity - The battle - Week 1
</commit_message>
<xml_diff>
--- a/Description-Montreal-Food-Diversity.docx
+++ b/Description-Montreal-Food-Diversity.docx
@@ -173,6 +173,41 @@
           <w:shd w:val="clear" w:color="auto" w:fill="FFFFFF"/>
         </w:rPr>
         <w:t>Description</w:t>
+      </w:r>
+    </w:p>
+    <w:p>
+      <w:pPr>
+        <w:rPr>
+          <w:rStyle w:val="Strong"/>
+          <w:rFonts w:ascii="Century" w:hAnsi="Century" w:cs="Arial"/>
+          <w:color w:val="1F1F1F"/>
+          <w:sz w:val="24"/>
+          <w:szCs w:val="24"/>
+          <w:shd w:val="clear" w:color="auto" w:fill="FFFFFF"/>
+        </w:rPr>
+      </w:pPr>
+    </w:p>
+    <w:p>
+      <w:pPr>
+        <w:rPr>
+          <w:rStyle w:val="Strong"/>
+          <w:rFonts w:ascii="Century" w:hAnsi="Century" w:cs="Arial"/>
+          <w:color w:val="1F1F1F"/>
+          <w:sz w:val="24"/>
+          <w:szCs w:val="24"/>
+          <w:shd w:val="clear" w:color="auto" w:fill="FFFFFF"/>
+        </w:rPr>
+      </w:pPr>
+      <w:r>
+        <w:rPr>
+          <w:rStyle w:val="Strong"/>
+          <w:rFonts w:ascii="Century" w:hAnsi="Century" w:cs="Arial"/>
+          <w:color w:val="1F1F1F"/>
+          <w:sz w:val="24"/>
+          <w:szCs w:val="24"/>
+          <w:shd w:val="clear" w:color="auto" w:fill="FFFFFF"/>
+        </w:rPr>
+        <w:t>Problem Background and Importance</w:t>
       </w:r>
     </w:p>
     <w:p>
@@ -810,6 +845,7 @@
     </w:p>
     <w:p>
       <w:pPr>
+        <w:pStyle w:val="ListParagraph"/>
         <w:shd w:val="clear" w:color="auto" w:fill="FFFFFF"/>
         <w:spacing w:before="100" w:beforeAutospacing="1" w:after="150" w:line="240" w:lineRule="auto"/>
         <w:rPr>
@@ -819,99 +855,480 @@
           <w:szCs w:val="24"/>
         </w:rPr>
       </w:pPr>
-      <w:r>
-        <w:rPr>
-          <w:rFonts w:ascii="Century" w:hAnsi="Century" w:cs="Arial"/>
-          <w:color w:val="1F1F1F"/>
-          <w:sz w:val="24"/>
-          <w:szCs w:val="24"/>
-        </w:rPr>
-        <w:t>Quebec culture is known for fine quality of dining with a style. I thought why not I apply the techniques and tools learned in the course so far to describe and understand any possible dependencies among the activities</w:t>
+    </w:p>
+    <w:p>
+      <w:pPr>
+        <w:pStyle w:val="ListParagraph"/>
+        <w:shd w:val="clear" w:color="auto" w:fill="FFFFFF"/>
+        <w:spacing w:before="100" w:beforeAutospacing="1" w:after="150" w:line="240" w:lineRule="auto"/>
+        <w:rPr>
+          <w:rFonts w:ascii="Century" w:hAnsi="Century" w:cs="Arial"/>
+          <w:color w:val="1F1F1F"/>
+          <w:sz w:val="24"/>
+          <w:szCs w:val="24"/>
+        </w:rPr>
+      </w:pPr>
+    </w:p>
+    <w:p>
+      <w:pPr>
+        <w:shd w:val="clear" w:color="auto" w:fill="FFFFFF"/>
+        <w:spacing w:before="100" w:beforeAutospacing="1" w:after="150" w:line="240" w:lineRule="auto"/>
+        <w:rPr>
+          <w:rFonts w:ascii="Century" w:hAnsi="Century" w:cs="Arial"/>
+          <w:color w:val="1F1F1F"/>
+          <w:sz w:val="24"/>
+          <w:szCs w:val="24"/>
+        </w:rPr>
+      </w:pPr>
+      <w:r>
+        <w:rPr>
+          <w:rFonts w:ascii="Century" w:hAnsi="Century" w:cs="Arial"/>
+          <w:color w:val="1F1F1F"/>
+          <w:sz w:val="24"/>
+          <w:szCs w:val="24"/>
+        </w:rPr>
+        <w:t>Quebec culture is known for fine quality of dining with a style</w:t>
+      </w:r>
+      <w:r>
+        <w:rPr>
+          <w:rFonts w:ascii="Century" w:hAnsi="Century" w:cs="Arial"/>
+          <w:color w:val="1F1F1F"/>
+          <w:sz w:val="24"/>
+          <w:szCs w:val="24"/>
+        </w:rPr>
+        <w:t xml:space="preserve"> and the society is vibrant</w:t>
+      </w:r>
+      <w:r>
+        <w:rPr>
+          <w:rFonts w:ascii="Century" w:hAnsi="Century" w:cs="Arial"/>
+          <w:color w:val="1F1F1F"/>
+          <w:sz w:val="24"/>
+          <w:szCs w:val="24"/>
+        </w:rPr>
+        <w:t xml:space="preserve">. </w:t>
+      </w:r>
+      <w:r>
+        <w:rPr>
+          <w:rFonts w:ascii="Century" w:hAnsi="Century" w:cs="Arial"/>
+          <w:color w:val="1F1F1F"/>
+          <w:sz w:val="24"/>
+          <w:szCs w:val="24"/>
+        </w:rPr>
+        <w:t xml:space="preserve">Investment must be kept maintained or enhanced to keep up with above distinction of Montreal. Such ventures will support the peace and prosperities of Montreal, Quebec and Canada. </w:t>
+      </w:r>
+      <w:r>
+        <w:rPr>
+          <w:rFonts w:ascii="Century" w:hAnsi="Century" w:cs="Arial"/>
+          <w:color w:val="1F1F1F"/>
+          <w:sz w:val="24"/>
+          <w:szCs w:val="24"/>
+        </w:rPr>
+        <w:t xml:space="preserve">These above factors, among others, will encourage the new entrepreneurs to open </w:t>
+      </w:r>
+      <w:r>
+        <w:rPr>
+          <w:rFonts w:ascii="Century" w:hAnsi="Century" w:cs="Arial"/>
+          <w:color w:val="1F1F1F"/>
+          <w:sz w:val="24"/>
+          <w:szCs w:val="24"/>
+        </w:rPr>
+        <w:t>investments in the restaurants of generality or specialty</w:t>
+      </w:r>
+      <w:r>
+        <w:rPr>
+          <w:rFonts w:ascii="Century" w:hAnsi="Century" w:cs="Arial"/>
+          <w:color w:val="1F1F1F"/>
+          <w:sz w:val="24"/>
+          <w:szCs w:val="24"/>
+        </w:rPr>
+        <w:t xml:space="preserve">, </w:t>
+      </w:r>
+      <w:r>
+        <w:rPr>
+          <w:rFonts w:ascii="Century" w:hAnsi="Century" w:cs="Arial"/>
+          <w:color w:val="1F1F1F"/>
+          <w:sz w:val="24"/>
+          <w:szCs w:val="24"/>
+        </w:rPr>
+        <w:t>and for which they will need the scoping study, with some aspects provided in this project.</w:t>
+      </w:r>
+    </w:p>
+    <w:p>
+      <w:pPr>
+        <w:shd w:val="clear" w:color="auto" w:fill="FFFFFF"/>
+        <w:spacing w:before="100" w:beforeAutospacing="1" w:after="150" w:line="240" w:lineRule="auto"/>
+        <w:rPr>
+          <w:rFonts w:ascii="Century" w:hAnsi="Century" w:cs="Arial"/>
+          <w:color w:val="1F1F1F"/>
+          <w:sz w:val="24"/>
+          <w:szCs w:val="24"/>
+        </w:rPr>
+      </w:pPr>
+      <w:r>
+        <w:rPr>
+          <w:rFonts w:ascii="Century" w:hAnsi="Century" w:cs="Arial"/>
+          <w:b/>
+          <w:bCs/>
+          <w:color w:val="1F1F1F"/>
+          <w:sz w:val="24"/>
+          <w:szCs w:val="24"/>
+        </w:rPr>
+        <w:t>Problem Description</w:t>
+      </w:r>
+      <w:r>
+        <w:rPr>
+          <w:rFonts w:ascii="Century" w:hAnsi="Century" w:cs="Arial"/>
+          <w:color w:val="1F1F1F"/>
+          <w:sz w:val="24"/>
+          <w:szCs w:val="24"/>
+        </w:rPr>
+        <w:t>:</w:t>
+      </w:r>
+    </w:p>
+    <w:p>
+      <w:pPr>
+        <w:shd w:val="clear" w:color="auto" w:fill="FFFFFF"/>
+        <w:spacing w:before="100" w:beforeAutospacing="1" w:after="150" w:line="240" w:lineRule="auto"/>
+        <w:rPr>
+          <w:rFonts w:ascii="Century" w:hAnsi="Century" w:cs="Arial"/>
+          <w:color w:val="1F1F1F"/>
+          <w:sz w:val="24"/>
+          <w:szCs w:val="24"/>
+        </w:rPr>
+      </w:pPr>
+      <w:r>
+        <w:rPr>
+          <w:rFonts w:ascii="Century" w:hAnsi="Century" w:cs="Arial"/>
+          <w:color w:val="1F1F1F"/>
+          <w:sz w:val="24"/>
+          <w:szCs w:val="24"/>
+        </w:rPr>
+        <w:t xml:space="preserve">The purpose of this project </w:t>
+      </w:r>
+      <w:r>
+        <w:rPr>
+          <w:rFonts w:ascii="Century" w:hAnsi="Century" w:cs="Arial"/>
+          <w:color w:val="1F1F1F"/>
+          <w:sz w:val="24"/>
+          <w:szCs w:val="24"/>
+        </w:rPr>
+        <w:t xml:space="preserve">to </w:t>
+      </w:r>
+      <w:r>
+        <w:rPr>
+          <w:rFonts w:ascii="Century" w:hAnsi="Century" w:cs="Arial"/>
+          <w:color w:val="1F1F1F"/>
+          <w:sz w:val="24"/>
+          <w:szCs w:val="24"/>
+        </w:rPr>
+        <w:t xml:space="preserve">provide a </w:t>
+      </w:r>
+      <w:r>
+        <w:rPr>
+          <w:rFonts w:ascii="Century" w:hAnsi="Century" w:cs="Arial"/>
+          <w:color w:val="1F1F1F"/>
+          <w:sz w:val="24"/>
+          <w:szCs w:val="24"/>
+        </w:rPr>
+        <w:t>descri</w:t>
+      </w:r>
+      <w:r>
+        <w:rPr>
+          <w:rFonts w:ascii="Century" w:hAnsi="Century" w:cs="Arial"/>
+          <w:color w:val="1F1F1F"/>
+          <w:sz w:val="24"/>
+          <w:szCs w:val="24"/>
+        </w:rPr>
+        <w:t xml:space="preserve">ptive picture of food diversity in Montreal </w:t>
+      </w:r>
+      <w:r>
+        <w:rPr>
+          <w:rFonts w:ascii="Century" w:hAnsi="Century" w:cs="Arial"/>
+          <w:color w:val="1F1F1F"/>
+          <w:sz w:val="24"/>
+          <w:szCs w:val="24"/>
+        </w:rPr>
+        <w:t>and its neighborhoods</w:t>
+      </w:r>
+      <w:r>
+        <w:rPr>
+          <w:rFonts w:ascii="Century" w:hAnsi="Century" w:cs="Arial"/>
+          <w:color w:val="1F1F1F"/>
+          <w:sz w:val="24"/>
+          <w:szCs w:val="24"/>
+        </w:rPr>
+        <w:t xml:space="preserve">, </w:t>
+      </w:r>
+      <w:r>
+        <w:rPr>
+          <w:rFonts w:ascii="Century" w:hAnsi="Century" w:cs="Arial"/>
+          <w:color w:val="1F1F1F"/>
+          <w:sz w:val="24"/>
+          <w:szCs w:val="24"/>
+        </w:rPr>
+        <w:t xml:space="preserve">and </w:t>
+      </w:r>
+      <w:r>
+        <w:rPr>
+          <w:rFonts w:ascii="Century" w:hAnsi="Century" w:cs="Arial"/>
+          <w:color w:val="1F1F1F"/>
+          <w:sz w:val="24"/>
+          <w:szCs w:val="24"/>
+        </w:rPr>
+        <w:t xml:space="preserve">understand </w:t>
+      </w:r>
+      <w:r>
+        <w:rPr>
+          <w:rFonts w:ascii="Century" w:hAnsi="Century" w:cs="Arial"/>
+          <w:color w:val="1F1F1F"/>
+          <w:sz w:val="24"/>
+          <w:szCs w:val="24"/>
+        </w:rPr>
+        <w:t>the factors</w:t>
+      </w:r>
+      <w:r>
+        <w:rPr>
+          <w:rFonts w:ascii="Century" w:hAnsi="Century" w:cs="Arial"/>
+          <w:color w:val="1F1F1F"/>
+          <w:sz w:val="24"/>
+          <w:szCs w:val="24"/>
+        </w:rPr>
+        <w:t>,</w:t>
+      </w:r>
+      <w:r>
+        <w:rPr>
+          <w:rFonts w:ascii="Century" w:hAnsi="Century" w:cs="Arial"/>
+          <w:color w:val="1F1F1F"/>
+          <w:sz w:val="24"/>
+          <w:szCs w:val="24"/>
+        </w:rPr>
+        <w:t xml:space="preserve"> which can explain the </w:t>
+      </w:r>
+      <w:r>
+        <w:rPr>
+          <w:rFonts w:ascii="Century" w:hAnsi="Century" w:cs="Arial"/>
+          <w:color w:val="1F1F1F"/>
+          <w:sz w:val="24"/>
+          <w:szCs w:val="24"/>
+        </w:rPr>
+        <w:t>diversity</w:t>
+      </w:r>
+      <w:r>
+        <w:rPr>
+          <w:rFonts w:ascii="Century" w:hAnsi="Century" w:cs="Arial"/>
+          <w:color w:val="1F1F1F"/>
+          <w:sz w:val="24"/>
+          <w:szCs w:val="24"/>
+        </w:rPr>
+        <w:t xml:space="preserve">, along with </w:t>
+      </w:r>
+      <w:r>
+        <w:rPr>
+          <w:rFonts w:ascii="Century" w:hAnsi="Century" w:cs="Arial"/>
+          <w:color w:val="1F1F1F"/>
+          <w:sz w:val="24"/>
+          <w:szCs w:val="24"/>
+        </w:rPr>
+        <w:t>any possible dependencies</w:t>
+      </w:r>
+      <w:r>
+        <w:rPr>
+          <w:rFonts w:ascii="Century" w:hAnsi="Century" w:cs="Arial"/>
+          <w:color w:val="1F1F1F"/>
+          <w:sz w:val="24"/>
+          <w:szCs w:val="24"/>
+        </w:rPr>
+        <w:t xml:space="preserve"> among these factors</w:t>
+      </w:r>
+    </w:p>
+    <w:p>
+      <w:pPr>
+        <w:shd w:val="clear" w:color="auto" w:fill="FFFFFF"/>
+        <w:spacing w:before="100" w:beforeAutospacing="1" w:after="150" w:line="240" w:lineRule="auto"/>
+        <w:rPr>
+          <w:rFonts w:ascii="Century" w:hAnsi="Century" w:cs="Arial"/>
+          <w:b/>
+          <w:bCs/>
+          <w:color w:val="1F1F1F"/>
+          <w:sz w:val="24"/>
+          <w:szCs w:val="24"/>
+        </w:rPr>
+      </w:pPr>
+      <w:r>
+        <w:rPr>
+          <w:rFonts w:ascii="Century" w:hAnsi="Century" w:cs="Arial"/>
+          <w:b/>
+          <w:bCs/>
+          <w:color w:val="1F1F1F"/>
+          <w:sz w:val="24"/>
+          <w:szCs w:val="24"/>
+        </w:rPr>
+        <w:t>Target Audience</w:t>
+      </w:r>
+    </w:p>
+    <w:p>
+      <w:pPr>
+        <w:shd w:val="clear" w:color="auto" w:fill="FFFFFF"/>
+        <w:spacing w:before="100" w:beforeAutospacing="1" w:after="150" w:line="240" w:lineRule="auto"/>
+        <w:rPr>
+          <w:rFonts w:ascii="Century" w:hAnsi="Century" w:cs="Arial"/>
+          <w:color w:val="1F1F1F"/>
+          <w:sz w:val="24"/>
+          <w:szCs w:val="24"/>
+        </w:rPr>
+      </w:pPr>
+      <w:r>
+        <w:rPr>
+          <w:rFonts w:ascii="Century" w:hAnsi="Century" w:cs="Arial"/>
+          <w:color w:val="1F1F1F"/>
+          <w:sz w:val="24"/>
+          <w:szCs w:val="24"/>
+        </w:rPr>
+        <w:t>This project is</w:t>
+      </w:r>
+      <w:r>
+        <w:rPr>
+          <w:rFonts w:ascii="Century" w:hAnsi="Century" w:cs="Arial"/>
+          <w:color w:val="1F1F1F"/>
+          <w:sz w:val="24"/>
+          <w:szCs w:val="24"/>
+        </w:rPr>
+        <w:t xml:space="preserve"> targeted to the entrepreneurs who could be a start-up for opening a normal restaurant, a restaurant with specialty, </w:t>
+      </w:r>
+      <w:r>
+        <w:rPr>
+          <w:rFonts w:ascii="Century" w:hAnsi="Century" w:cs="Arial"/>
+          <w:color w:val="1F1F1F"/>
+          <w:sz w:val="24"/>
+          <w:szCs w:val="24"/>
+        </w:rPr>
+        <w:t xml:space="preserve">or operation of </w:t>
+      </w:r>
+      <w:r>
+        <w:rPr>
+          <w:rFonts w:ascii="Century" w:hAnsi="Century" w:cs="Arial"/>
+          <w:color w:val="1F1F1F"/>
+          <w:sz w:val="24"/>
+          <w:szCs w:val="24"/>
+        </w:rPr>
+        <w:t>nodes of its supply chain</w:t>
+      </w:r>
+      <w:r>
+        <w:rPr>
+          <w:rFonts w:ascii="Century" w:hAnsi="Century" w:cs="Arial"/>
+          <w:color w:val="1F1F1F"/>
+          <w:sz w:val="24"/>
+          <w:szCs w:val="24"/>
+        </w:rPr>
+        <w:t xml:space="preserve">, </w:t>
+      </w:r>
+      <w:r>
+        <w:rPr>
+          <w:rFonts w:ascii="Century" w:hAnsi="Century" w:cs="Arial"/>
+          <w:color w:val="1F1F1F"/>
+          <w:sz w:val="24"/>
+          <w:szCs w:val="24"/>
+        </w:rPr>
+        <w:t>of course at the place of significance in terms of low competition and operating cost, as well as to the clients [audience or stakeholders] of these selective places.</w:t>
+      </w:r>
+      <w:r>
+        <w:rPr>
+          <w:rFonts w:ascii="Century" w:hAnsi="Century" w:cs="Arial"/>
+          <w:color w:val="1F1F1F"/>
+          <w:sz w:val="24"/>
+          <w:szCs w:val="24"/>
+        </w:rPr>
+        <w:t xml:space="preserve"> </w:t>
+      </w:r>
+      <w:r>
+        <w:rPr>
+          <w:rFonts w:ascii="Century" w:hAnsi="Century" w:cs="Arial"/>
+          <w:color w:val="1F1F1F"/>
+          <w:sz w:val="24"/>
+          <w:szCs w:val="24"/>
+        </w:rPr>
+        <w:t xml:space="preserve">as well as </w:t>
+      </w:r>
+      <w:r>
+        <w:rPr>
+          <w:rFonts w:ascii="Century" w:hAnsi="Century" w:cs="Arial"/>
+          <w:color w:val="1F1F1F"/>
+          <w:sz w:val="24"/>
+          <w:szCs w:val="24"/>
+        </w:rPr>
+        <w:t xml:space="preserve">at the profitable related </w:t>
+      </w:r>
+    </w:p>
+    <w:p>
+      <w:pPr>
+        <w:shd w:val="clear" w:color="auto" w:fill="FFFFFF"/>
+        <w:spacing w:before="100" w:beforeAutospacing="1" w:after="150" w:line="240" w:lineRule="auto"/>
+        <w:rPr>
+          <w:rFonts w:ascii="Century" w:hAnsi="Century" w:cs="Arial"/>
+          <w:color w:val="1F1F1F"/>
+          <w:sz w:val="24"/>
+          <w:szCs w:val="24"/>
+        </w:rPr>
+      </w:pPr>
+    </w:p>
+    <w:p>
+      <w:pPr>
+        <w:shd w:val="clear" w:color="auto" w:fill="FFFFFF"/>
+        <w:spacing w:before="100" w:beforeAutospacing="1" w:after="150" w:line="240" w:lineRule="auto"/>
+        <w:rPr>
+          <w:rFonts w:ascii="Century" w:hAnsi="Century" w:cs="Arial"/>
+          <w:b/>
+          <w:bCs/>
+          <w:color w:val="1F1F1F"/>
+          <w:sz w:val="24"/>
+          <w:szCs w:val="24"/>
+        </w:rPr>
+      </w:pPr>
+      <w:r>
+        <w:rPr>
+          <w:rFonts w:ascii="Century" w:hAnsi="Century" w:cs="Arial"/>
+          <w:b/>
+          <w:bCs/>
+          <w:color w:val="1F1F1F"/>
+          <w:sz w:val="24"/>
+          <w:szCs w:val="24"/>
+        </w:rPr>
+        <w:t>S</w:t>
+      </w:r>
+      <w:r>
+        <w:rPr>
+          <w:rFonts w:ascii="Century" w:hAnsi="Century" w:cs="Arial"/>
+          <w:b/>
+          <w:bCs/>
+          <w:color w:val="1F1F1F"/>
+          <w:sz w:val="24"/>
+          <w:szCs w:val="24"/>
+        </w:rPr>
+        <w:t>uccess Criteria</w:t>
+      </w:r>
+    </w:p>
+    <w:p>
+      <w:pPr>
+        <w:shd w:val="clear" w:color="auto" w:fill="FFFFFF"/>
+        <w:spacing w:before="100" w:beforeAutospacing="1" w:after="150" w:line="240" w:lineRule="auto"/>
+        <w:rPr>
+          <w:rFonts w:ascii="Century" w:hAnsi="Century" w:cs="Arial"/>
+          <w:color w:val="1F1F1F"/>
+          <w:sz w:val="24"/>
+          <w:szCs w:val="24"/>
+        </w:rPr>
+      </w:pPr>
+      <w:r>
+        <w:rPr>
+          <w:rFonts w:ascii="Century" w:hAnsi="Century" w:cs="Arial"/>
+          <w:color w:val="1F1F1F"/>
+          <w:sz w:val="24"/>
+          <w:szCs w:val="24"/>
+        </w:rPr>
+        <w:t xml:space="preserve">The identified venues with restaurants representing diverse foods and clusters of venues associated with specialty foods. </w:t>
       </w:r>
       <w:bookmarkStart w:id="1" w:name="_GoBack"/>
       <w:bookmarkEnd w:id="1"/>
-      <w:r>
-        <w:rPr>
-          <w:rFonts w:ascii="Century" w:hAnsi="Century" w:cs="Arial"/>
-          <w:color w:val="1F1F1F"/>
-          <w:sz w:val="24"/>
-          <w:szCs w:val="24"/>
-        </w:rPr>
-        <w:t xml:space="preserve"> of Montreal and its </w:t>
-      </w:r>
-      <w:r>
-        <w:rPr>
-          <w:rFonts w:ascii="Century" w:hAnsi="Century" w:cs="Arial"/>
-          <w:color w:val="1F1F1F"/>
-          <w:sz w:val="24"/>
-          <w:szCs w:val="24"/>
-        </w:rPr>
-        <w:lastRenderedPageBreak/>
-        <w:t xml:space="preserve">neighborhoods. This project is focused on </w:t>
-      </w:r>
-      <w:r>
-        <w:rPr>
-          <w:rFonts w:ascii="Century" w:hAnsi="Century" w:cs="Arial"/>
-          <w:color w:val="1F1F1F"/>
-          <w:sz w:val="24"/>
-          <w:szCs w:val="24"/>
-        </w:rPr>
-        <w:t xml:space="preserve">exploring </w:t>
-      </w:r>
-      <w:r>
-        <w:rPr>
-          <w:rFonts w:ascii="Century" w:hAnsi="Century" w:cs="Arial"/>
-          <w:color w:val="1F1F1F"/>
-          <w:sz w:val="24"/>
-          <w:szCs w:val="24"/>
-        </w:rPr>
-        <w:t xml:space="preserve">the </w:t>
-      </w:r>
-      <w:r>
-        <w:rPr>
-          <w:rFonts w:ascii="Century" w:hAnsi="Century" w:cs="Arial"/>
-          <w:color w:val="1F1F1F"/>
-          <w:sz w:val="24"/>
-          <w:szCs w:val="24"/>
-        </w:rPr>
-        <w:t xml:space="preserve">frequencies of </w:t>
-      </w:r>
-      <w:r>
-        <w:rPr>
-          <w:rFonts w:ascii="Century" w:hAnsi="Century" w:cs="Arial"/>
-          <w:color w:val="1F1F1F"/>
-          <w:sz w:val="24"/>
-          <w:szCs w:val="24"/>
-        </w:rPr>
-        <w:t xml:space="preserve">activities in its span regarding restaurants, hotels and </w:t>
-      </w:r>
-      <w:r>
-        <w:rPr>
-          <w:rFonts w:ascii="Century" w:hAnsi="Century" w:cs="Arial"/>
-          <w:color w:val="1F1F1F"/>
-          <w:sz w:val="24"/>
-          <w:szCs w:val="24"/>
-        </w:rPr>
-        <w:t>their association in relation to the neighborhoods</w:t>
-      </w:r>
-      <w:r>
-        <w:rPr>
-          <w:rFonts w:ascii="Century" w:hAnsi="Century" w:cs="Arial"/>
-          <w:color w:val="1F1F1F"/>
-          <w:sz w:val="24"/>
-          <w:szCs w:val="24"/>
-        </w:rPr>
-        <w:t>. These above factors, among others, will encourage the new entrepreneurs to open their business as a restaurant or at the profitable related nodes of its supply chain.</w:t>
-      </w:r>
-    </w:p>
-    <w:p>
-      <w:pPr>
-        <w:rPr>
-          <w:rFonts w:ascii="Century" w:hAnsi="Century"/>
-          <w:sz w:val="24"/>
-          <w:szCs w:val="24"/>
-        </w:rPr>
-      </w:pPr>
     </w:p>
     <w:sectPr>
       <w:pgSz w:w="12240" w:h="15840"/>

</xml_diff>